<commit_message>
Incremento de regras de mapeamento
</commit_message>
<xml_diff>
--- a/Etapa 01 - Modelagem Conceitual/Regras de mapeamento - Relacional.docx
+++ b/Etapa 01 - Modelagem Conceitual/Regras de mapeamento - Relacional.docx
@@ -3,13 +3,46 @@
 <w:document xmlns:wpc="http://schemas.microsoft.com/office/word/2010/wordprocessingCanvas" xmlns:cx="http://schemas.microsoft.com/office/drawing/2014/chartex" xmlns:cx1="http://schemas.microsoft.com/office/drawing/2015/9/8/chartex" xmlns:cx2="http://schemas.microsoft.com/office/drawing/2015/10/21/chartex" xmlns:cx3="http://schemas.microsoft.com/office/drawing/2016/5/9/chartex" xmlns:cx4="http://schemas.microsoft.com/office/drawing/2016/5/10/chartex" xmlns:cx5="http://schemas.microsoft.com/office/drawing/2016/5/11/chartex" xmlns:cx6="http://schemas.microsoft.com/office/drawing/2016/5/12/chartex" xmlns:cx7="http://schemas.microsoft.com/office/drawing/2016/5/13/chartex" xmlns:cx8="http://schemas.microsoft.com/office/drawing/2016/5/14/chartex" xmlns:mc="http://schemas.openxmlformats.org/markup-compatibility/2006" xmlns:aink="http://schemas.microsoft.com/office/drawing/2016/ink" xmlns:am3d="http://schemas.microsoft.com/office/drawing/2017/model3d" xmlns:o="urn:schemas-microsoft-com:office:office" xmlns:r="http://schemas.openxmlformats.org/officeDocument/2006/relationships" xmlns:m="http://schemas.openxmlformats.org/officeDocument/2006/math" xmlns:v="urn:schemas-microsoft-com:vml" xmlns:wp14="http://schemas.microsoft.com/office/word/2010/wordprocessingDrawing" xmlns:wp="http://schemas.openxmlformats.org/drawingml/2006/wordprocessingDrawing" xmlns:w10="urn:schemas-microsoft-com:office:word" xmlns:w="http://schemas.openxmlformats.org/wordprocessingml/2006/main" xmlns:w14="http://schemas.microsoft.com/office/word/2010/wordml" xmlns:w15="http://schemas.microsoft.com/office/word/2012/wordml" xmlns:w16cex="http://schemas.microsoft.com/office/word/2018/wordml/cex" xmlns:w16cid="http://schemas.microsoft.com/office/word/2016/wordml/cid" xmlns:w16="http://schemas.microsoft.com/office/word/2018/wordml" xmlns:w16se="http://schemas.microsoft.com/office/word/2015/wordml/symex" xmlns:wpg="http://schemas.microsoft.com/office/word/2010/wordprocessingGroup" xmlns:wpi="http://schemas.microsoft.com/office/word/2010/wordprocessingInk" xmlns:wne="http://schemas.microsoft.com/office/word/2006/wordml" xmlns:wps="http://schemas.microsoft.com/office/word/2010/wordprocessingShape" mc:Ignorable="w14 w15 w16se w16cid w16 w16cex wp14">
   <w:body>
     <w:p>
-      <w:r>
+      <w:pPr>
+        <w:jc w:val="center"/>
+        <w:rPr>
+          <w:b/>
+          <w:bCs/>
+          <w:i/>
+          <w:iCs/>
+          <w:sz w:val="32"/>
+          <w:szCs w:val="32"/>
+        </w:rPr>
+      </w:pPr>
+      <w:r>
+        <w:rPr>
+          <w:b/>
+          <w:bCs/>
+          <w:i/>
+          <w:iCs/>
+          <w:sz w:val="32"/>
+          <w:szCs w:val="32"/>
+        </w:rPr>
         <w:t>Regras de mapeamento</w:t>
       </w:r>
     </w:p>
     <w:p/>
     <w:p>
-      <w:r>
+      <w:pPr>
+        <w:rPr>
+          <w:b/>
+          <w:bCs/>
+          <w:sz w:val="32"/>
+          <w:szCs w:val="32"/>
+        </w:rPr>
+      </w:pPr>
+      <w:r>
+        <w:rPr>
+          <w:b/>
+          <w:bCs/>
+          <w:sz w:val="32"/>
+          <w:szCs w:val="32"/>
+        </w:rPr>
         <w:t>Mapeamento de Entidades</w:t>
       </w:r>
     </w:p>
@@ -136,16 +169,60 @@
     </w:p>
     <w:p/>
     <w:p>
-      <w:proofErr w:type="spellStart"/>
-      <w:r>
+      <w:pPr>
+        <w:rPr>
+          <w:b/>
+          <w:bCs/>
+          <w:sz w:val="32"/>
+          <w:szCs w:val="32"/>
+        </w:rPr>
+      </w:pPr>
+      <w:r>
+        <w:rPr>
+          <w:b/>
+          <w:bCs/>
+          <w:sz w:val="32"/>
+          <w:szCs w:val="32"/>
+        </w:rPr>
+        <w:t xml:space="preserve">Entidade </w:t>
+      </w:r>
+      <w:proofErr w:type="spellStart"/>
+      <w:r>
+        <w:rPr>
+          <w:b/>
+          <w:bCs/>
+          <w:sz w:val="32"/>
+          <w:szCs w:val="32"/>
+        </w:rPr>
         <w:t>User</w:t>
       </w:r>
       <w:proofErr w:type="spellEnd"/>
       <w:r>
+        <w:rPr>
+          <w:b/>
+          <w:bCs/>
+          <w:sz w:val="32"/>
+          <w:szCs w:val="32"/>
+        </w:rPr>
         <w:t xml:space="preserve">: </w:t>
       </w:r>
       <w:r>
-        <w:t>Especialização</w:t>
+        <w:rPr>
+          <w:b/>
+          <w:bCs/>
+          <w:sz w:val="32"/>
+          <w:szCs w:val="32"/>
+        </w:rPr>
+        <w:t>e</w:t>
+      </w:r>
+      <w:r>
+        <w:rPr>
+          <w:b/>
+          <w:bCs/>
+          <w:sz w:val="32"/>
+          <w:szCs w:val="32"/>
+        </w:rPr>
+        <w:t>specialização</w:t>
       </w:r>
     </w:p>
     <w:p>
@@ -236,6 +313,7 @@
     <w:p>
       <w:proofErr w:type="spellStart"/>
       <w:r>
+        <w:lastRenderedPageBreak/>
         <w:t>Users</w:t>
       </w:r>
       <w:proofErr w:type="spellEnd"/>
@@ -276,7 +354,6 @@
     <w:p>
       <w:proofErr w:type="spellStart"/>
       <w:r>
-        <w:lastRenderedPageBreak/>
         <w:t>Contributors</w:t>
       </w:r>
       <w:proofErr w:type="spellEnd"/>
@@ -509,10 +586,30 @@
     </w:p>
     <w:p/>
     <w:p>
-      <w:r>
+      <w:pPr>
+        <w:rPr>
+          <w:b/>
+          <w:bCs/>
+          <w:sz w:val="32"/>
+          <w:szCs w:val="32"/>
+        </w:rPr>
+      </w:pPr>
+      <w:r>
+        <w:rPr>
+          <w:b/>
+          <w:bCs/>
+          <w:sz w:val="32"/>
+          <w:szCs w:val="32"/>
+        </w:rPr>
         <w:t>Auto Relacionamento</w:t>
       </w:r>
       <w:r>
+        <w:rPr>
+          <w:b/>
+          <w:bCs/>
+          <w:sz w:val="32"/>
+          <w:szCs w:val="32"/>
+        </w:rPr>
         <w:t xml:space="preserve"> Follow:</w:t>
       </w:r>
     </w:p>
@@ -560,7 +657,7 @@
     </w:p>
     <w:p>
       <w:r>
-        <w:t>Criado uma tabela para o relacionamento por se tratar de uma Relacionamento N-M:</w:t>
+        <w:t>Criado uma tabela para o relacionamento por se tratar de um Relacionamento N-M:</w:t>
       </w:r>
     </w:p>
     <w:p>
@@ -657,10 +754,32 @@
       </w:r>
     </w:p>
     <w:p/>
-    <w:p/>
-    <w:p>
-      <w:proofErr w:type="spellStart"/>
-      <w:r>
+    <w:p>
+      <w:pPr>
+        <w:rPr>
+          <w:b/>
+          <w:bCs/>
+          <w:sz w:val="32"/>
+          <w:szCs w:val="32"/>
+        </w:rPr>
+      </w:pPr>
+      <w:r>
+        <w:rPr>
+          <w:b/>
+          <w:bCs/>
+          <w:sz w:val="32"/>
+          <w:szCs w:val="32"/>
+        </w:rPr>
+        <w:t xml:space="preserve">Entidade </w:t>
+      </w:r>
+      <w:proofErr w:type="spellStart"/>
+      <w:r>
+        <w:rPr>
+          <w:b/>
+          <w:bCs/>
+          <w:sz w:val="32"/>
+          <w:szCs w:val="32"/>
+        </w:rPr>
         <w:t>Repository</w:t>
       </w:r>
       <w:proofErr w:type="spellEnd"/>
@@ -792,11 +911,12 @@
       <w:r>
         <w:t xml:space="preserve">, </w:t>
       </w:r>
-      <w:proofErr w:type="spellStart"/>
-      <w:r>
+      <w:r>
+        <w:rPr>
+          <w:u w:val="single"/>
+        </w:rPr>
         <w:t>name</w:t>
       </w:r>
-      <w:proofErr w:type="spellEnd"/>
       <w:r>
         <w:t xml:space="preserve">, </w:t>
       </w:r>
@@ -890,19 +1010,51 @@
     </w:p>
     <w:p/>
     <w:p>
-      <w:r>
-        <w:t xml:space="preserve">Entidade </w:t>
-      </w:r>
-      <w:proofErr w:type="spellStart"/>
-      <w:r>
-        <w:t>License</w:t>
-      </w:r>
-      <w:proofErr w:type="spellEnd"/>
-      <w:r>
-        <w:t xml:space="preserve"> e relação com </w:t>
-      </w:r>
-      <w:proofErr w:type="spellStart"/>
-      <w:r>
+      <w:pPr>
+        <w:rPr>
+          <w:b/>
+          <w:bCs/>
+          <w:sz w:val="32"/>
+          <w:szCs w:val="32"/>
+        </w:rPr>
+      </w:pPr>
+      <w:r>
+        <w:rPr>
+          <w:b/>
+          <w:bCs/>
+          <w:sz w:val="32"/>
+          <w:szCs w:val="32"/>
+        </w:rPr>
+        <w:t xml:space="preserve">Relação entre </w:t>
+      </w:r>
+      <w:proofErr w:type="spellStart"/>
+      <w:r>
+        <w:rPr>
+          <w:b/>
+          <w:bCs/>
+          <w:sz w:val="32"/>
+          <w:szCs w:val="32"/>
+        </w:rPr>
+        <w:t>Contributor</w:t>
+      </w:r>
+      <w:proofErr w:type="spellEnd"/>
+      <w:r>
+        <w:rPr>
+          <w:b/>
+          <w:bCs/>
+          <w:sz w:val="32"/>
+          <w:szCs w:val="32"/>
+        </w:rPr>
+        <w:t xml:space="preserve"> e </w:t>
+      </w:r>
+      <w:proofErr w:type="spellStart"/>
+      <w:r>
+        <w:rPr>
+          <w:b/>
+          <w:bCs/>
+          <w:sz w:val="32"/>
+          <w:szCs w:val="32"/>
+        </w:rPr>
         <w:t>Repository</w:t>
       </w:r>
       <w:proofErr w:type="spellEnd"/>
@@ -910,10 +1062,10 @@
     <w:p>
       <w:r>
         <w:drawing>
-          <wp:inline distT="0" distB="0" distL="0" distR="0" wp14:anchorId="1C3F5068" wp14:editId="300D6D86">
-            <wp:extent cx="5400040" cy="1212215"/>
-            <wp:effectExtent l="0" t="0" r="0" b="6985"/>
-            <wp:docPr id="8" name="Imagem 8"/>
+          <wp:inline distT="0" distB="0" distL="0" distR="0" wp14:anchorId="4AF0C01C" wp14:editId="1106DA53">
+            <wp:extent cx="5382376" cy="1152686"/>
+            <wp:effectExtent l="0" t="0" r="0" b="9525"/>
+            <wp:docPr id="12" name="Imagem 12"/>
             <wp:cNvGraphicFramePr>
               <a:graphicFrameLocks xmlns:a="http://schemas.openxmlformats.org/drawingml/2006/main" noChangeAspect="1"/>
             </wp:cNvGraphicFramePr>
@@ -933,6 +1085,103 @@
                   <pic:spPr>
                     <a:xfrm>
                       <a:off x="0" y="0"/>
+                      <a:ext cx="5382376" cy="1152686"/>
+                    </a:xfrm>
+                    <a:prstGeom prst="rect">
+                      <a:avLst/>
+                    </a:prstGeom>
+                  </pic:spPr>
+                </pic:pic>
+              </a:graphicData>
+            </a:graphic>
+          </wp:inline>
+        </w:drawing>
+      </w:r>
+    </w:p>
+    <w:p>
+      <w:r>
+        <w:t>Mapeado para:</w:t>
+      </w:r>
+    </w:p>
+    <w:p/>
+    <w:p/>
+    <w:p/>
+    <w:p>
+      <w:pPr>
+        <w:rPr>
+          <w:b/>
+          <w:bCs/>
+          <w:sz w:val="32"/>
+          <w:szCs w:val="32"/>
+        </w:rPr>
+      </w:pPr>
+      <w:r>
+        <w:rPr>
+          <w:b/>
+          <w:bCs/>
+          <w:sz w:val="32"/>
+          <w:szCs w:val="32"/>
+        </w:rPr>
+        <w:t xml:space="preserve">Entidade </w:t>
+      </w:r>
+      <w:proofErr w:type="spellStart"/>
+      <w:r>
+        <w:rPr>
+          <w:b/>
+          <w:bCs/>
+          <w:sz w:val="32"/>
+          <w:szCs w:val="32"/>
+        </w:rPr>
+        <w:t>License</w:t>
+      </w:r>
+      <w:proofErr w:type="spellEnd"/>
+      <w:r>
+        <w:rPr>
+          <w:b/>
+          <w:bCs/>
+          <w:sz w:val="32"/>
+          <w:szCs w:val="32"/>
+        </w:rPr>
+        <w:t xml:space="preserve"> e relação com </w:t>
+      </w:r>
+      <w:proofErr w:type="spellStart"/>
+      <w:r>
+        <w:rPr>
+          <w:b/>
+          <w:bCs/>
+          <w:sz w:val="32"/>
+          <w:szCs w:val="32"/>
+        </w:rPr>
+        <w:t>Repository</w:t>
+      </w:r>
+      <w:proofErr w:type="spellEnd"/>
+    </w:p>
+    <w:p>
+      <w:r>
+        <w:drawing>
+          <wp:inline distT="0" distB="0" distL="0" distR="0" wp14:anchorId="1C3F5068" wp14:editId="300D6D86">
+            <wp:extent cx="5400040" cy="1212215"/>
+            <wp:effectExtent l="0" t="0" r="0" b="6985"/>
+            <wp:docPr id="8" name="Imagem 8"/>
+            <wp:cNvGraphicFramePr>
+              <a:graphicFrameLocks xmlns:a="http://schemas.openxmlformats.org/drawingml/2006/main" noChangeAspect="1"/>
+            </wp:cNvGraphicFramePr>
+            <a:graphic xmlns:a="http://schemas.openxmlformats.org/drawingml/2006/main">
+              <a:graphicData uri="http://schemas.openxmlformats.org/drawingml/2006/picture">
+                <pic:pic xmlns:pic="http://schemas.openxmlformats.org/drawingml/2006/picture">
+                  <pic:nvPicPr>
+                    <pic:cNvPr id="1" name=""/>
+                    <pic:cNvPicPr/>
+                  </pic:nvPicPr>
+                  <pic:blipFill>
+                    <a:blip r:embed="rId12"/>
+                    <a:stretch>
+                      <a:fillRect/>
+                    </a:stretch>
+                  </pic:blipFill>
+                  <pic:spPr>
+                    <a:xfrm>
+                      <a:off x="0" y="0"/>
                       <a:ext cx="5400040" cy="1212215"/>
                     </a:xfrm>
                     <a:prstGeom prst="rect">
@@ -1012,11 +1261,12 @@
       <w:r>
         <w:t xml:space="preserve">, </w:t>
       </w:r>
-      <w:proofErr w:type="spellStart"/>
-      <w:r>
+      <w:r>
+        <w:rPr>
+          <w:u w:val="single"/>
+        </w:rPr>
         <w:t>name</w:t>
       </w:r>
-      <w:proofErr w:type="spellEnd"/>
       <w:r>
         <w:t xml:space="preserve">, </w:t>
       </w:r>
@@ -1202,7 +1452,1037 @@
       </w:r>
     </w:p>
     <w:p/>
+    <w:p>
+      <w:pPr>
+        <w:rPr>
+          <w:b/>
+          <w:bCs/>
+          <w:sz w:val="32"/>
+          <w:szCs w:val="32"/>
+        </w:rPr>
+      </w:pPr>
+      <w:r>
+        <w:rPr>
+          <w:b/>
+          <w:bCs/>
+          <w:sz w:val="32"/>
+          <w:szCs w:val="32"/>
+        </w:rPr>
+        <w:t xml:space="preserve">Entidade </w:t>
+      </w:r>
+      <w:proofErr w:type="spellStart"/>
+      <w:r>
+        <w:rPr>
+          <w:b/>
+          <w:bCs/>
+          <w:sz w:val="32"/>
+          <w:szCs w:val="32"/>
+        </w:rPr>
+        <w:t>Topics</w:t>
+      </w:r>
+      <w:proofErr w:type="spellEnd"/>
+      <w:r>
+        <w:rPr>
+          <w:b/>
+          <w:bCs/>
+          <w:sz w:val="32"/>
+          <w:szCs w:val="32"/>
+        </w:rPr>
+        <w:t xml:space="preserve"> e relação com </w:t>
+      </w:r>
+      <w:proofErr w:type="spellStart"/>
+      <w:r>
+        <w:rPr>
+          <w:b/>
+          <w:bCs/>
+          <w:sz w:val="32"/>
+          <w:szCs w:val="32"/>
+        </w:rPr>
+        <w:t>Repository</w:t>
+      </w:r>
+      <w:proofErr w:type="spellEnd"/>
+    </w:p>
+    <w:p>
+      <w:r>
+        <w:lastRenderedPageBreak/>
+        <w:drawing>
+          <wp:inline distT="0" distB="0" distL="0" distR="0" wp14:anchorId="0A80D14F" wp14:editId="11FF97DF">
+            <wp:extent cx="5400040" cy="1445895"/>
+            <wp:effectExtent l="0" t="0" r="0" b="1905"/>
+            <wp:docPr id="9" name="Imagem 9"/>
+            <wp:cNvGraphicFramePr>
+              <a:graphicFrameLocks xmlns:a="http://schemas.openxmlformats.org/drawingml/2006/main" noChangeAspect="1"/>
+            </wp:cNvGraphicFramePr>
+            <a:graphic xmlns:a="http://schemas.openxmlformats.org/drawingml/2006/main">
+              <a:graphicData uri="http://schemas.openxmlformats.org/drawingml/2006/picture">
+                <pic:pic xmlns:pic="http://schemas.openxmlformats.org/drawingml/2006/picture">
+                  <pic:nvPicPr>
+                    <pic:cNvPr id="1" name=""/>
+                    <pic:cNvPicPr/>
+                  </pic:nvPicPr>
+                  <pic:blipFill>
+                    <a:blip r:embed="rId13"/>
+                    <a:stretch>
+                      <a:fillRect/>
+                    </a:stretch>
+                  </pic:blipFill>
+                  <pic:spPr>
+                    <a:xfrm>
+                      <a:off x="0" y="0"/>
+                      <a:ext cx="5400040" cy="1445895"/>
+                    </a:xfrm>
+                    <a:prstGeom prst="rect">
+                      <a:avLst/>
+                    </a:prstGeom>
+                  </pic:spPr>
+                </pic:pic>
+              </a:graphicData>
+            </a:graphic>
+          </wp:inline>
+        </w:drawing>
+      </w:r>
+    </w:p>
+    <w:p>
+      <w:r>
+        <w:t>Criado uma tabela para o relacionamento por se tratar de um Relacionamento N-M:</w:t>
+      </w:r>
+    </w:p>
+    <w:p>
+      <w:proofErr w:type="spellStart"/>
+      <w:r>
+        <w:t>Topics</w:t>
+      </w:r>
+      <w:proofErr w:type="spellEnd"/>
+      <w:r>
+        <w:t xml:space="preserve"> (</w:t>
+      </w:r>
+      <w:proofErr w:type="spellStart"/>
+      <w:r>
+        <w:rPr>
+          <w:b/>
+          <w:bCs/>
+        </w:rPr>
+        <w:t>cod</w:t>
+      </w:r>
+      <w:proofErr w:type="spellEnd"/>
+      <w:r>
+        <w:t xml:space="preserve">, </w:t>
+      </w:r>
+      <w:r>
+        <w:rPr>
+          <w:u w:val="single"/>
+        </w:rPr>
+        <w:t>name</w:t>
+      </w:r>
+      <w:r>
+        <w:t>)</w:t>
+      </w:r>
+    </w:p>
+    <w:p>
+      <w:proofErr w:type="spellStart"/>
+      <w:r>
+        <w:t>Category</w:t>
+      </w:r>
+      <w:proofErr w:type="spellEnd"/>
+      <w:r>
+        <w:t xml:space="preserve"> (</w:t>
+      </w:r>
+      <w:proofErr w:type="spellStart"/>
+      <w:r>
+        <w:rPr>
+          <w:b/>
+          <w:bCs/>
+          <w:i/>
+          <w:iCs/>
+        </w:rPr>
+        <w:t>idRepository</w:t>
+      </w:r>
+      <w:proofErr w:type="spellEnd"/>
+      <w:r>
+        <w:t xml:space="preserve">, </w:t>
+      </w:r>
+      <w:proofErr w:type="spellStart"/>
+      <w:r>
+        <w:rPr>
+          <w:b/>
+          <w:bCs/>
+          <w:i/>
+          <w:iCs/>
+        </w:rPr>
+        <w:t>codTopic</w:t>
+      </w:r>
+      <w:proofErr w:type="spellEnd"/>
+      <w:r>
+        <w:t>)</w:t>
+      </w:r>
+    </w:p>
+    <w:p>
+      <w:pPr>
+        <w:rPr>
+          <w:i/>
+          <w:iCs/>
+        </w:rPr>
+      </w:pPr>
+      <w:r>
+        <w:tab/>
+      </w:r>
+      <w:proofErr w:type="spellStart"/>
+      <w:r>
+        <w:rPr>
+          <w:i/>
+          <w:iCs/>
+        </w:rPr>
+        <w:t>references</w:t>
+      </w:r>
+      <w:proofErr w:type="spellEnd"/>
+      <w:r>
+        <w:rPr>
+          <w:i/>
+          <w:iCs/>
+        </w:rPr>
+        <w:t xml:space="preserve"> </w:t>
+      </w:r>
+      <w:proofErr w:type="spellStart"/>
+      <w:r>
+        <w:rPr>
+          <w:i/>
+          <w:iCs/>
+        </w:rPr>
+        <w:t>Repository</w:t>
+      </w:r>
+      <w:proofErr w:type="spellEnd"/>
+      <w:r>
+        <w:rPr>
+          <w:i/>
+          <w:iCs/>
+        </w:rPr>
+        <w:t xml:space="preserve"> (</w:t>
+      </w:r>
+      <w:proofErr w:type="spellStart"/>
+      <w:r>
+        <w:rPr>
+          <w:i/>
+          <w:iCs/>
+        </w:rPr>
+        <w:t>idRepository</w:t>
+      </w:r>
+      <w:proofErr w:type="spellEnd"/>
+      <w:r>
+        <w:rPr>
+          <w:i/>
+          <w:iCs/>
+        </w:rPr>
+        <w:t>),</w:t>
+      </w:r>
+    </w:p>
+    <w:p>
+      <w:pPr>
+        <w:rPr>
+          <w:i/>
+          <w:iCs/>
+        </w:rPr>
+      </w:pPr>
+      <w:r>
+        <w:rPr>
+          <w:i/>
+          <w:iCs/>
+        </w:rPr>
+        <w:tab/>
+      </w:r>
+      <w:proofErr w:type="spellStart"/>
+      <w:r>
+        <w:rPr>
+          <w:i/>
+          <w:iCs/>
+        </w:rPr>
+        <w:t>references</w:t>
+      </w:r>
+      <w:proofErr w:type="spellEnd"/>
+      <w:r>
+        <w:rPr>
+          <w:i/>
+          <w:iCs/>
+        </w:rPr>
+        <w:t xml:space="preserve"> </w:t>
+      </w:r>
+      <w:proofErr w:type="spellStart"/>
+      <w:r>
+        <w:rPr>
+          <w:i/>
+          <w:iCs/>
+        </w:rPr>
+        <w:t>Topics</w:t>
+      </w:r>
+      <w:proofErr w:type="spellEnd"/>
+      <w:r>
+        <w:rPr>
+          <w:i/>
+          <w:iCs/>
+        </w:rPr>
+        <w:t xml:space="preserve"> (</w:t>
+      </w:r>
+      <w:proofErr w:type="spellStart"/>
+      <w:r>
+        <w:rPr>
+          <w:i/>
+          <w:iCs/>
+        </w:rPr>
+        <w:t>codTopic</w:t>
+      </w:r>
+      <w:proofErr w:type="spellEnd"/>
+      <w:r>
+        <w:rPr>
+          <w:i/>
+          <w:iCs/>
+        </w:rPr>
+        <w:t>);</w:t>
+      </w:r>
+    </w:p>
+    <w:p>
+      <w:pPr>
+        <w:rPr>
+          <w:i/>
+          <w:iCs/>
+        </w:rPr>
+      </w:pPr>
+    </w:p>
+    <w:p>
+      <w:pPr>
+        <w:rPr>
+          <w:b/>
+          <w:bCs/>
+          <w:sz w:val="32"/>
+          <w:szCs w:val="32"/>
+        </w:rPr>
+      </w:pPr>
+      <w:r>
+        <w:rPr>
+          <w:b/>
+          <w:bCs/>
+          <w:sz w:val="32"/>
+          <w:szCs w:val="32"/>
+        </w:rPr>
+        <w:t>Estruturação do repositório</w:t>
+      </w:r>
+    </w:p>
+    <w:p>
+      <w:r>
+        <w:drawing>
+          <wp:inline distT="0" distB="0" distL="0" distR="0" wp14:anchorId="74449C04" wp14:editId="2FA300B2">
+            <wp:extent cx="5400040" cy="3105150"/>
+            <wp:effectExtent l="0" t="0" r="0" b="0"/>
+            <wp:docPr id="10" name="Imagem 10"/>
+            <wp:cNvGraphicFramePr>
+              <a:graphicFrameLocks xmlns:a="http://schemas.openxmlformats.org/drawingml/2006/main" noChangeAspect="1"/>
+            </wp:cNvGraphicFramePr>
+            <a:graphic xmlns:a="http://schemas.openxmlformats.org/drawingml/2006/main">
+              <a:graphicData uri="http://schemas.openxmlformats.org/drawingml/2006/picture">
+                <pic:pic xmlns:pic="http://schemas.openxmlformats.org/drawingml/2006/picture">
+                  <pic:nvPicPr>
+                    <pic:cNvPr id="1" name=""/>
+                    <pic:cNvPicPr/>
+                  </pic:nvPicPr>
+                  <pic:blipFill>
+                    <a:blip r:embed="rId14"/>
+                    <a:stretch>
+                      <a:fillRect/>
+                    </a:stretch>
+                  </pic:blipFill>
+                  <pic:spPr>
+                    <a:xfrm>
+                      <a:off x="0" y="0"/>
+                      <a:ext cx="5400040" cy="3105150"/>
+                    </a:xfrm>
+                    <a:prstGeom prst="rect">
+                      <a:avLst/>
+                    </a:prstGeom>
+                  </pic:spPr>
+                </pic:pic>
+              </a:graphicData>
+            </a:graphic>
+          </wp:inline>
+        </w:drawing>
+      </w:r>
+    </w:p>
+    <w:p>
+      <w:pPr>
+        <w:rPr>
+          <w:b/>
+          <w:bCs/>
+          <w:sz w:val="32"/>
+          <w:szCs w:val="32"/>
+        </w:rPr>
+      </w:pPr>
+      <w:r>
+        <w:rPr>
+          <w:b/>
+          <w:bCs/>
+          <w:sz w:val="32"/>
+          <w:szCs w:val="32"/>
+        </w:rPr>
+        <w:t>Entidade Item</w:t>
+      </w:r>
+      <w:r>
+        <w:rPr>
+          <w:b/>
+          <w:bCs/>
+          <w:sz w:val="32"/>
+          <w:szCs w:val="32"/>
+        </w:rPr>
+        <w:t>: especialização</w:t>
+      </w:r>
+      <w:r>
+        <w:rPr>
+          <w:b/>
+          <w:bCs/>
+          <w:sz w:val="32"/>
+          <w:szCs w:val="32"/>
+        </w:rPr>
+        <w:t xml:space="preserve"> e relação com </w:t>
+      </w:r>
+      <w:proofErr w:type="spellStart"/>
+      <w:r>
+        <w:rPr>
+          <w:b/>
+          <w:bCs/>
+          <w:sz w:val="32"/>
+          <w:szCs w:val="32"/>
+        </w:rPr>
+        <w:t>Repository</w:t>
+      </w:r>
+      <w:proofErr w:type="spellEnd"/>
+    </w:p>
+    <w:p>
+      <w:r>
+        <w:t>Mapeado para:</w:t>
+      </w:r>
+    </w:p>
+    <w:p>
+      <w:proofErr w:type="spellStart"/>
+      <w:r>
+        <w:t>Items</w:t>
+      </w:r>
+      <w:proofErr w:type="spellEnd"/>
+      <w:r>
+        <w:t xml:space="preserve"> (</w:t>
+      </w:r>
+      <w:r>
+        <w:rPr>
+          <w:b/>
+          <w:bCs/>
+        </w:rPr>
+        <w:t>id</w:t>
+      </w:r>
+      <w:r>
+        <w:t xml:space="preserve">, </w:t>
+      </w:r>
+      <w:r>
+        <w:rPr>
+          <w:color w:val="FF0000"/>
+          <w:u w:val="single"/>
+        </w:rPr>
+        <w:t>name</w:t>
+      </w:r>
+      <w:r>
+        <w:t xml:space="preserve">, </w:t>
+      </w:r>
+      <w:proofErr w:type="spellStart"/>
+      <w:r>
+        <w:rPr>
+          <w:i/>
+          <w:iCs/>
+        </w:rPr>
+        <w:t>idRepository</w:t>
+      </w:r>
+      <w:proofErr w:type="spellEnd"/>
+      <w:r>
+        <w:t>)</w:t>
+      </w:r>
+    </w:p>
+    <w:p>
+      <w:pPr>
+        <w:rPr>
+          <w:i/>
+          <w:iCs/>
+        </w:rPr>
+      </w:pPr>
+      <w:r>
+        <w:tab/>
+      </w:r>
+      <w:proofErr w:type="spellStart"/>
+      <w:r>
+        <w:rPr>
+          <w:i/>
+          <w:iCs/>
+        </w:rPr>
+        <w:t>references</w:t>
+      </w:r>
+      <w:proofErr w:type="spellEnd"/>
+      <w:r>
+        <w:rPr>
+          <w:i/>
+          <w:iCs/>
+        </w:rPr>
+        <w:t xml:space="preserve"> </w:t>
+      </w:r>
+      <w:proofErr w:type="spellStart"/>
+      <w:r>
+        <w:rPr>
+          <w:i/>
+          <w:iCs/>
+        </w:rPr>
+        <w:t>Repository</w:t>
+      </w:r>
+      <w:proofErr w:type="spellEnd"/>
+      <w:r>
+        <w:rPr>
+          <w:i/>
+          <w:iCs/>
+        </w:rPr>
+        <w:t xml:space="preserve"> </w:t>
+      </w:r>
+      <w:r>
+        <w:rPr>
+          <w:i/>
+          <w:iCs/>
+        </w:rPr>
+        <w:t>(</w:t>
+      </w:r>
+      <w:proofErr w:type="spellStart"/>
+      <w:r>
+        <w:rPr>
+          <w:i/>
+          <w:iCs/>
+        </w:rPr>
+        <w:t>idRepository</w:t>
+      </w:r>
+      <w:proofErr w:type="spellEnd"/>
+      <w:r>
+        <w:rPr>
+          <w:i/>
+          <w:iCs/>
+        </w:rPr>
+        <w:t>);</w:t>
+      </w:r>
+    </w:p>
+    <w:p>
+      <w:r>
+        <w:t>Folders (</w:t>
+      </w:r>
+      <w:proofErr w:type="spellStart"/>
+      <w:r>
+        <w:rPr>
+          <w:b/>
+          <w:bCs/>
+        </w:rPr>
+        <w:t>idFolder</w:t>
+      </w:r>
+      <w:proofErr w:type="spellEnd"/>
+      <w:r>
+        <w:t xml:space="preserve">, </w:t>
+      </w:r>
+      <w:proofErr w:type="spellStart"/>
+      <w:r>
+        <w:rPr>
+          <w:i/>
+          <w:iCs/>
+        </w:rPr>
+        <w:t>idItem</w:t>
+      </w:r>
+      <w:proofErr w:type="spellEnd"/>
+      <w:r>
+        <w:t>)</w:t>
+      </w:r>
+    </w:p>
+    <w:p>
+      <w:pPr>
+        <w:rPr>
+          <w:i/>
+          <w:iCs/>
+        </w:rPr>
+      </w:pPr>
+      <w:r>
+        <w:tab/>
+      </w:r>
+      <w:proofErr w:type="spellStart"/>
+      <w:r>
+        <w:rPr>
+          <w:i/>
+          <w:iCs/>
+        </w:rPr>
+        <w:t>references</w:t>
+      </w:r>
+      <w:proofErr w:type="spellEnd"/>
+      <w:r>
+        <w:rPr>
+          <w:i/>
+          <w:iCs/>
+        </w:rPr>
+        <w:t xml:space="preserve"> </w:t>
+      </w:r>
+      <w:proofErr w:type="spellStart"/>
+      <w:r>
+        <w:rPr>
+          <w:i/>
+          <w:iCs/>
+        </w:rPr>
+        <w:t>Items</w:t>
+      </w:r>
+      <w:proofErr w:type="spellEnd"/>
+      <w:r>
+        <w:rPr>
+          <w:i/>
+          <w:iCs/>
+        </w:rPr>
+        <w:t xml:space="preserve"> (</w:t>
+      </w:r>
+      <w:proofErr w:type="spellStart"/>
+      <w:r>
+        <w:rPr>
+          <w:i/>
+          <w:iCs/>
+        </w:rPr>
+        <w:t>idItem</w:t>
+      </w:r>
+      <w:proofErr w:type="spellEnd"/>
+      <w:r>
+        <w:rPr>
+          <w:i/>
+          <w:iCs/>
+        </w:rPr>
+        <w:t>);</w:t>
+      </w:r>
+    </w:p>
+    <w:p>
+      <w:r>
+        <w:t>Files (</w:t>
+      </w:r>
+      <w:r>
+        <w:rPr>
+          <w:b/>
+          <w:bCs/>
+        </w:rPr>
+        <w:t>id</w:t>
+      </w:r>
+      <w:r>
+        <w:t>,</w:t>
+      </w:r>
+      <w:r>
+        <w:t xml:space="preserve"> </w:t>
+      </w:r>
+      <w:proofErr w:type="spellStart"/>
+      <w:r>
+        <w:rPr>
+          <w:i/>
+          <w:iCs/>
+        </w:rPr>
+        <w:t>idItem</w:t>
+      </w:r>
+      <w:proofErr w:type="spellEnd"/>
+      <w:r>
+        <w:t xml:space="preserve">, </w:t>
+      </w:r>
+      <w:proofErr w:type="spellStart"/>
+      <w:r>
+        <w:t>termination</w:t>
+      </w:r>
+      <w:proofErr w:type="spellEnd"/>
+      <w:r>
+        <w:t>)</w:t>
+      </w:r>
+    </w:p>
+    <w:p>
+      <w:pPr>
+        <w:rPr>
+          <w:i/>
+          <w:iCs/>
+        </w:rPr>
+      </w:pPr>
+      <w:r>
+        <w:lastRenderedPageBreak/>
+        <w:tab/>
+      </w:r>
+      <w:proofErr w:type="spellStart"/>
+      <w:r>
+        <w:rPr>
+          <w:i/>
+          <w:iCs/>
+        </w:rPr>
+        <w:t>references</w:t>
+      </w:r>
+      <w:proofErr w:type="spellEnd"/>
+      <w:r>
+        <w:rPr>
+          <w:i/>
+          <w:iCs/>
+        </w:rPr>
+        <w:t xml:space="preserve"> Item (</w:t>
+      </w:r>
+      <w:proofErr w:type="spellStart"/>
+      <w:r>
+        <w:rPr>
+          <w:i/>
+          <w:iCs/>
+        </w:rPr>
+        <w:t>idItem</w:t>
+      </w:r>
+      <w:proofErr w:type="spellEnd"/>
+      <w:r>
+        <w:rPr>
+          <w:i/>
+          <w:iCs/>
+        </w:rPr>
+        <w:t>);</w:t>
+      </w:r>
+    </w:p>
+    <w:p>
+      <w:r>
+        <w:t>Por se tratar de um Relacionamento 1-N (Obrigatório do “lado 1” / Opcional do “lado N”), mapeamos dessa maneira.</w:t>
+      </w:r>
+      <w:r>
+        <w:t xml:space="preserve"> Optamos por essa alternativa considerando o relacionamento de Item com </w:t>
+      </w:r>
+      <w:proofErr w:type="spellStart"/>
+      <w:r>
+        <w:t>Repository</w:t>
+      </w:r>
+      <w:proofErr w:type="spellEnd"/>
+      <w:r>
+        <w:t>. Além disso, consultar quantos arquivos um repositório tem ou quantas pastas ele possui fica trivial.</w:t>
+      </w:r>
+    </w:p>
     <w:p/>
+    <w:p>
+      <w:pPr>
+        <w:rPr>
+          <w:b/>
+          <w:bCs/>
+          <w:sz w:val="32"/>
+          <w:szCs w:val="32"/>
+        </w:rPr>
+      </w:pPr>
+      <w:r>
+        <w:rPr>
+          <w:b/>
+          <w:bCs/>
+          <w:sz w:val="32"/>
+          <w:szCs w:val="32"/>
+        </w:rPr>
+        <w:t xml:space="preserve">Entidade </w:t>
+      </w:r>
+      <w:proofErr w:type="spellStart"/>
+      <w:r>
+        <w:rPr>
+          <w:b/>
+          <w:bCs/>
+          <w:sz w:val="32"/>
+          <w:szCs w:val="32"/>
+        </w:rPr>
+        <w:t>Language</w:t>
+      </w:r>
+      <w:proofErr w:type="spellEnd"/>
+      <w:r>
+        <w:rPr>
+          <w:b/>
+          <w:bCs/>
+          <w:sz w:val="32"/>
+          <w:szCs w:val="32"/>
+        </w:rPr>
+        <w:t>:</w:t>
+      </w:r>
+    </w:p>
+    <w:p>
+      <w:r>
+        <w:t>Mapeado para:</w:t>
+      </w:r>
+    </w:p>
+    <w:p>
+      <w:proofErr w:type="spellStart"/>
+      <w:r>
+        <w:t>Languages</w:t>
+      </w:r>
+      <w:proofErr w:type="spellEnd"/>
+      <w:r>
+        <w:t xml:space="preserve"> (</w:t>
+      </w:r>
+      <w:proofErr w:type="spellStart"/>
+      <w:r>
+        <w:rPr>
+          <w:b/>
+          <w:bCs/>
+        </w:rPr>
+        <w:t>cod</w:t>
+      </w:r>
+      <w:proofErr w:type="spellEnd"/>
+      <w:r>
+        <w:t xml:space="preserve">, </w:t>
+      </w:r>
+      <w:r>
+        <w:rPr>
+          <w:u w:val="single"/>
+        </w:rPr>
+        <w:t>name</w:t>
+      </w:r>
+      <w:r>
+        <w:t>)</w:t>
+      </w:r>
+    </w:p>
+    <w:p>
+      <w:proofErr w:type="spellStart"/>
+      <w:r>
+        <w:t>Implementations</w:t>
+      </w:r>
+      <w:proofErr w:type="spellEnd"/>
+      <w:r>
+        <w:t xml:space="preserve"> (</w:t>
+      </w:r>
+      <w:proofErr w:type="spellStart"/>
+      <w:r>
+        <w:rPr>
+          <w:b/>
+          <w:bCs/>
+          <w:i/>
+          <w:iCs/>
+        </w:rPr>
+        <w:t>idFile</w:t>
+      </w:r>
+      <w:proofErr w:type="spellEnd"/>
+      <w:r>
+        <w:rPr>
+          <w:b/>
+          <w:bCs/>
+          <w:i/>
+          <w:iCs/>
+        </w:rPr>
+        <w:t xml:space="preserve">, </w:t>
+      </w:r>
+      <w:proofErr w:type="spellStart"/>
+      <w:r>
+        <w:rPr>
+          <w:i/>
+          <w:iCs/>
+        </w:rPr>
+        <w:t>codLanguage</w:t>
+      </w:r>
+      <w:proofErr w:type="spellEnd"/>
+      <w:r>
+        <w:t>)</w:t>
+      </w:r>
+    </w:p>
+    <w:p>
+      <w:r>
+        <w:tab/>
+      </w:r>
+      <w:proofErr w:type="spellStart"/>
+      <w:proofErr w:type="gramStart"/>
+      <w:r>
+        <w:rPr>
+          <w:i/>
+          <w:iCs/>
+        </w:rPr>
+        <w:t>references</w:t>
+      </w:r>
+      <w:proofErr w:type="spellEnd"/>
+      <w:r>
+        <w:rPr>
+          <w:i/>
+          <w:iCs/>
+        </w:rPr>
+        <w:t xml:space="preserve"> Files</w:t>
+      </w:r>
+      <w:proofErr w:type="gramEnd"/>
+      <w:r>
+        <w:rPr>
+          <w:i/>
+          <w:iCs/>
+        </w:rPr>
+        <w:t xml:space="preserve"> (</w:t>
+      </w:r>
+      <w:proofErr w:type="spellStart"/>
+      <w:r>
+        <w:rPr>
+          <w:i/>
+          <w:iCs/>
+        </w:rPr>
+        <w:t>idFile</w:t>
+      </w:r>
+      <w:proofErr w:type="spellEnd"/>
+      <w:r>
+        <w:rPr>
+          <w:i/>
+          <w:iCs/>
+        </w:rPr>
+        <w:t>)</w:t>
+      </w:r>
+      <w:r>
+        <w:rPr>
+          <w:i/>
+          <w:iCs/>
+        </w:rPr>
+        <w:t>,</w:t>
+      </w:r>
+    </w:p>
+    <w:p>
+      <w:pPr>
+        <w:rPr>
+          <w:i/>
+          <w:iCs/>
+        </w:rPr>
+      </w:pPr>
+      <w:r>
+        <w:tab/>
+      </w:r>
+      <w:proofErr w:type="spellStart"/>
+      <w:r>
+        <w:rPr>
+          <w:i/>
+          <w:iCs/>
+        </w:rPr>
+        <w:t>references</w:t>
+      </w:r>
+      <w:proofErr w:type="spellEnd"/>
+      <w:r>
+        <w:rPr>
+          <w:i/>
+          <w:iCs/>
+        </w:rPr>
+        <w:t xml:space="preserve"> </w:t>
+      </w:r>
+      <w:proofErr w:type="spellStart"/>
+      <w:r>
+        <w:rPr>
+          <w:i/>
+          <w:iCs/>
+        </w:rPr>
+        <w:t>Languages</w:t>
+      </w:r>
+      <w:proofErr w:type="spellEnd"/>
+      <w:r>
+        <w:rPr>
+          <w:i/>
+          <w:iCs/>
+        </w:rPr>
+        <w:t xml:space="preserve"> (</w:t>
+      </w:r>
+      <w:proofErr w:type="spellStart"/>
+      <w:r>
+        <w:rPr>
+          <w:i/>
+          <w:iCs/>
+        </w:rPr>
+        <w:t>codLanguage</w:t>
+      </w:r>
+      <w:proofErr w:type="spellEnd"/>
+      <w:r>
+        <w:rPr>
+          <w:i/>
+          <w:iCs/>
+        </w:rPr>
+        <w:t>)</w:t>
+      </w:r>
+      <w:r>
+        <w:rPr>
+          <w:i/>
+          <w:iCs/>
+        </w:rPr>
+        <w:t>;</w:t>
+      </w:r>
+    </w:p>
+    <w:p>
+      <w:r>
+        <w:t xml:space="preserve">Utilizamos esse mapeamento pensando no futuro: posteriormente será implementado uma consulta importante com o objetivo de obter o percentual das linguagens </w:t>
+      </w:r>
+      <w:r>
+        <w:t xml:space="preserve">utilizadas em um repositório. A relação entre Files e </w:t>
+      </w:r>
+      <w:proofErr w:type="spellStart"/>
+      <w:r>
+        <w:t>Languages</w:t>
+      </w:r>
+      <w:proofErr w:type="spellEnd"/>
+      <w:r>
+        <w:t xml:space="preserve"> modelado dessa forma, visa aumentar o desempenho dessa consulta em específico.</w:t>
+      </w:r>
+    </w:p>
+    <w:p/>
+    <w:p>
+      <w:pPr>
+        <w:rPr>
+          <w:b/>
+          <w:bCs/>
+          <w:sz w:val="32"/>
+          <w:szCs w:val="32"/>
+        </w:rPr>
+      </w:pPr>
+      <w:r>
+        <w:rPr>
+          <w:b/>
+          <w:bCs/>
+          <w:sz w:val="32"/>
+          <w:szCs w:val="32"/>
+        </w:rPr>
+        <w:t xml:space="preserve">Entidade </w:t>
+      </w:r>
+      <w:proofErr w:type="spellStart"/>
+      <w:r>
+        <w:rPr>
+          <w:b/>
+          <w:bCs/>
+          <w:sz w:val="32"/>
+          <w:szCs w:val="32"/>
+        </w:rPr>
+        <w:t>Issue</w:t>
+      </w:r>
+      <w:proofErr w:type="spellEnd"/>
+      <w:r>
+        <w:rPr>
+          <w:b/>
+          <w:bCs/>
+          <w:sz w:val="32"/>
+          <w:szCs w:val="32"/>
+        </w:rPr>
+        <w:t xml:space="preserve"> e relações</w:t>
+      </w:r>
+    </w:p>
+    <w:p>
+      <w:r>
+        <w:drawing>
+          <wp:inline distT="0" distB="0" distL="0" distR="0" wp14:anchorId="3FA3FF5A" wp14:editId="6DB4B2A1">
+            <wp:extent cx="5400040" cy="2726690"/>
+            <wp:effectExtent l="0" t="0" r="0" b="0"/>
+            <wp:docPr id="11" name="Imagem 11"/>
+            <wp:cNvGraphicFramePr>
+              <a:graphicFrameLocks xmlns:a="http://schemas.openxmlformats.org/drawingml/2006/main" noChangeAspect="1"/>
+            </wp:cNvGraphicFramePr>
+            <a:graphic xmlns:a="http://schemas.openxmlformats.org/drawingml/2006/main">
+              <a:graphicData uri="http://schemas.openxmlformats.org/drawingml/2006/picture">
+                <pic:pic xmlns:pic="http://schemas.openxmlformats.org/drawingml/2006/picture">
+                  <pic:nvPicPr>
+                    <pic:cNvPr id="1" name=""/>
+                    <pic:cNvPicPr/>
+                  </pic:nvPicPr>
+                  <pic:blipFill>
+                    <a:blip r:embed="rId15"/>
+                    <a:stretch>
+                      <a:fillRect/>
+                    </a:stretch>
+                  </pic:blipFill>
+                  <pic:spPr>
+                    <a:xfrm>
+                      <a:off x="0" y="0"/>
+                      <a:ext cx="5400040" cy="2726690"/>
+                    </a:xfrm>
+                    <a:prstGeom prst="rect">
+                      <a:avLst/>
+                    </a:prstGeom>
+                  </pic:spPr>
+                </pic:pic>
+              </a:graphicData>
+            </a:graphic>
+          </wp:inline>
+        </w:drawing>
+      </w:r>
+    </w:p>
     <w:sectPr>
       <w:pgSz w:w="11906" w:h="16838"/>
       <w:pgMar w:top="1417" w:right="1701" w:bottom="1417" w:left="1701" w:header="708" w:footer="708" w:gutter="0"/>

</xml_diff>